<commit_message>
Finished Task 6, moving onto Task 7
</commit_message>
<xml_diff>
--- a/06 - Lab - Debugging/Task 6 Lab Report - Debugging.docx
+++ b/06 - Lab - Debugging/Task 6 Lab Report - Debugging.docx
@@ -97,8 +97,13 @@
           <w:numId w:val="7"/>
         </w:numPr>
       </w:pPr>
-      <w:r>
-        <w:t>Misc:</w:t>
+      <w:proofErr w:type="spellStart"/>
+      <w:r>
+        <w:t>Misc</w:t>
+      </w:r>
+      <w:proofErr w:type="spellEnd"/>
+      <w:r>
+        <w:t>:</w:t>
       </w:r>
     </w:p>
     <w:p>
@@ -123,7 +128,15 @@
         <w:ind w:left="1440"/>
       </w:pPr>
       <w:r>
-        <w:t>A: a struct’s member fields and methods are by default public, while a class’s member fields and methods are private by default.</w:t>
+        <w:t xml:space="preserve">A: a </w:t>
+      </w:r>
+      <w:proofErr w:type="spellStart"/>
+      <w:r>
+        <w:t>struct’s</w:t>
+      </w:r>
+      <w:proofErr w:type="spellEnd"/>
+      <w:r>
+        <w:t xml:space="preserve"> member fields and methods are by default public, while a class’s member fields and methods are private by default.</w:t>
       </w:r>
     </w:p>
     <w:p>
@@ -133,9 +146,6 @@
           <w:ilvl w:val="1"/>
           <w:numId w:val="7"/>
         </w:numPr>
-        <w:rPr>
-          <w:highlight w:val="yellow"/>
-        </w:rPr>
       </w:pPr>
       <w:r>
         <w:rPr>
@@ -194,9 +204,6 @@
         </w:drawing>
       </w:r>
       <w:r>
-        <w:rPr>
-          <w:highlight w:val="yellow"/>
-        </w:rPr>
         <w:t>A: C++ prototype methods can be declared without specifying variable names for parameters; they need only specify the data types.</w:t>
       </w:r>
     </w:p>
@@ -249,7 +256,25 @@
         <w:ind w:left="1440" w:firstLine="720"/>
       </w:pPr>
       <w:r>
-        <w:t>Creating a new Particle and assigning it to a resulted in showParticle() outputting values of 0 for the particle’s age, x and y fields, 0 being the default value of unassigned int fields.</w:t>
+        <w:t xml:space="preserve">Creating a new Particle and assigning it to a resulted in </w:t>
+      </w:r>
+      <w:proofErr w:type="spellStart"/>
+      <w:proofErr w:type="gramStart"/>
+      <w:r>
+        <w:t>showParticle</w:t>
+      </w:r>
+      <w:proofErr w:type="spellEnd"/>
+      <w:r>
+        <w:t>(</w:t>
+      </w:r>
+      <w:proofErr w:type="gramEnd"/>
+      <w:r>
+        <w:t xml:space="preserve">) outputting values of 0 for the particle’s age, x and y fields, 0 being the default value of </w:t>
+      </w:r>
+      <w:bookmarkStart w:id="0" w:name="_GoBack"/>
+      <w:bookmarkEnd w:id="0"/>
+      <w:r>
+        <w:t>unassigned int fields.</w:t>
       </w:r>
     </w:p>
     <w:p>
@@ -410,22 +435,22 @@
           <w:noProof/>
         </w:rPr>
         <w:drawing>
-          <wp:anchor distT="0" distB="0" distL="114300" distR="114300" simplePos="0" relativeHeight="251663360" behindDoc="0" locked="0" layoutInCell="1" allowOverlap="1" wp14:anchorId="2ACC4E8E" wp14:editId="4C842790">
+          <wp:anchor distT="0" distB="0" distL="114300" distR="114300" simplePos="0" relativeHeight="251663360" behindDoc="0" locked="0" layoutInCell="1" allowOverlap="1" wp14:anchorId="2ACC4E8E" wp14:editId="66ACDABF">
             <wp:simplePos x="0" y="0"/>
             <wp:positionH relativeFrom="column">
-              <wp:posOffset>3733800</wp:posOffset>
+              <wp:posOffset>3528060</wp:posOffset>
             </wp:positionH>
             <wp:positionV relativeFrom="paragraph">
-              <wp:posOffset>28575</wp:posOffset>
+              <wp:posOffset>24765</wp:posOffset>
             </wp:positionV>
-            <wp:extent cx="2447925" cy="200025"/>
-            <wp:effectExtent l="0" t="0" r="9525" b="9525"/>
+            <wp:extent cx="2657475" cy="216535"/>
+            <wp:effectExtent l="0" t="0" r="9525" b="0"/>
             <wp:wrapTight wrapText="bothSides">
               <wp:wrapPolygon edited="0">
                 <wp:start x="0" y="0"/>
-                <wp:lineTo x="0" y="20571"/>
-                <wp:lineTo x="21516" y="20571"/>
-                <wp:lineTo x="21516" y="0"/>
+                <wp:lineTo x="0" y="19003"/>
+                <wp:lineTo x="21523" y="19003"/>
+                <wp:lineTo x="21523" y="0"/>
                 <wp:lineTo x="0" y="0"/>
               </wp:wrapPolygon>
             </wp:wrapTight>
@@ -449,7 +474,7 @@
                   <pic:spPr>
                     <a:xfrm>
                       <a:off x="0" y="0"/>
-                      <a:ext cx="2447925" cy="200025"/>
+                      <a:ext cx="2657475" cy="216535"/>
                     </a:xfrm>
                     <a:prstGeom prst="rect">
                       <a:avLst/>
@@ -458,6 +483,9 @@
                 </pic:pic>
               </a:graphicData>
             </a:graphic>
+            <wp14:sizeRelH relativeFrom="margin">
+              <wp14:pctWidth>0</wp14:pctWidth>
+            </wp14:sizeRelH>
           </wp:anchor>
         </w:drawing>
       </w:r>
@@ -468,12 +496,21 @@
         </w:rPr>
         <w:t xml:space="preserve">Q: </w:t>
       </w:r>
-      <w:r>
-        <w:rPr>
-          <w:i/>
-          <w:iCs/>
-        </w:rPr>
-        <w:t>showParticle(b</w:t>
+      <w:proofErr w:type="spellStart"/>
+      <w:r>
+        <w:rPr>
+          <w:i/>
+          <w:iCs/>
+        </w:rPr>
+        <w:t>showParticle</w:t>
+      </w:r>
+      <w:proofErr w:type="spellEnd"/>
+      <w:r>
+        <w:rPr>
+          <w:i/>
+          <w:iCs/>
+        </w:rPr>
+        <w:t>(b</w:t>
       </w:r>
       <w:r>
         <w:rPr>
@@ -570,7 +607,15 @@
         <w:t xml:space="preserve"> b is initialised with </w:t>
       </w:r>
       <w:r>
-        <w:t>age=1, x=2, y=3. In any case, showParticle(b) does output the correct values.</w:t>
+        <w:t xml:space="preserve">age=1, x=2, y=3. In any case, </w:t>
+      </w:r>
+      <w:proofErr w:type="spellStart"/>
+      <w:r>
+        <w:t>showParticle</w:t>
+      </w:r>
+      <w:proofErr w:type="spellEnd"/>
+      <w:r>
+        <w:t>(b) does output the correct values.</w:t>
       </w:r>
     </w:p>
     <w:p>
@@ -651,7 +696,15 @@
         </w:drawing>
       </w:r>
       <w:r>
-        <w:t>A: after the reassignment, showParticle(b) outputs age=4294967295, not -1. This is because age is defined as an unsigned int, i.e. the first bit does not indicate whether it is positive or negative, and therefore it is assumed to be positive. When -1 was assigned, presumably the program took the binary for signed int -1 and assigned it to age, and when age was read from memory, it was treated as an unsigned int rather than a signed int and the bit at the front of the binary designation was read not as “this number is negative” but “this number is big”.</w:t>
+        <w:t xml:space="preserve">A: after the reassignment, </w:t>
+      </w:r>
+      <w:proofErr w:type="spellStart"/>
+      <w:r>
+        <w:t>showParticle</w:t>
+      </w:r>
+      <w:proofErr w:type="spellEnd"/>
+      <w:r>
+        <w:t>(b) outputs age=4294967295, not -1. This is because age is defined as an unsigned int, i.e. the first bit does not indicate whether it is positive or negative, and therefore it is assumed to be positive. When -1 was assigned, presumably the program took the binary for signed int -1 and assigned it to age, and when age was read from memory, it was treated as an unsigned int rather than a signed int and the bit at the front of the binary designation was read not as “this number is negative” but “this number is big”.</w:t>
       </w:r>
     </w:p>
     <w:p>
@@ -808,11 +861,50 @@
         </w:drawing>
       </w:r>
       <w:r>
-        <w:t xml:space="preserve">In the definition of setParticleWith(), the Particle parameter is a pass-by-value parameter; the original Particle struct passed to the procedure is copied, and that copy is given the age, x and y values passed. The values </w:t>
+        <w:t xml:space="preserve">In the definition of </w:t>
+      </w:r>
+      <w:proofErr w:type="spellStart"/>
+      <w:proofErr w:type="gramStart"/>
+      <w:r>
+        <w:t>setParticleWith</w:t>
+      </w:r>
+      <w:proofErr w:type="spellEnd"/>
+      <w:r>
+        <w:t>(</w:t>
+      </w:r>
+      <w:proofErr w:type="gramEnd"/>
+      <w:r>
+        <w:t xml:space="preserve">), the Particle parameter is a pass-by-value parameter; the original Particle struct passed to the procedure is copied, and that copy is given the age, x and y values passed. The values </w:t>
       </w:r>
       <w:r>
         <w:lastRenderedPageBreak/>
-        <w:t>are never assigned to the original, so when the original is passed to showParticle() again, its values are the same as the last time it was shown. For  setParticleWith() to affect the original, it needs to take a pointer to the Particle the values are supposed to be assigned to, rather than just taking a copy of the Particle that will vanish once the procedure finishes.</w:t>
+        <w:t xml:space="preserve">are never assigned to the original, so when the original is passed to </w:t>
+      </w:r>
+      <w:proofErr w:type="spellStart"/>
+      <w:proofErr w:type="gramStart"/>
+      <w:r>
+        <w:t>showParticle</w:t>
+      </w:r>
+      <w:proofErr w:type="spellEnd"/>
+      <w:r>
+        <w:t>(</w:t>
+      </w:r>
+      <w:proofErr w:type="gramEnd"/>
+      <w:r>
+        <w:t xml:space="preserve">) again, its values are the same as the last time it was shown. </w:t>
+      </w:r>
+      <w:proofErr w:type="gramStart"/>
+      <w:r>
+        <w:t xml:space="preserve">For  </w:t>
+      </w:r>
+      <w:proofErr w:type="spellStart"/>
+      <w:r>
+        <w:t>setParticleWith</w:t>
+      </w:r>
+      <w:proofErr w:type="spellEnd"/>
+      <w:proofErr w:type="gramEnd"/>
+      <w:r>
+        <w:t>() to affect the original, it needs to take a pointer to the Particle the values are supposed to be assigned to, rather than just taking a copy of the Particle that will vanish once the procedure finishes.</w:t>
       </w:r>
     </w:p>
     <w:p>
@@ -905,7 +997,31 @@
         <w:ind w:left="1440"/>
       </w:pPr>
       <w:r>
-        <w:t>A: yes that makes sense, but the ugly a-&gt;b formatting is gonna annoy me; a.b is so much cleaner and quicker to type.</w:t>
+        <w:t xml:space="preserve">A: </w:t>
+      </w:r>
+      <w:proofErr w:type="gramStart"/>
+      <w:r>
+        <w:t>yes</w:t>
+      </w:r>
+      <w:proofErr w:type="gramEnd"/>
+      <w:r>
+        <w:t xml:space="preserve"> that makes sense, but the ugly a-&gt;b formatting is </w:t>
+      </w:r>
+      <w:proofErr w:type="spellStart"/>
+      <w:r>
+        <w:t>gonna</w:t>
+      </w:r>
+      <w:proofErr w:type="spellEnd"/>
+      <w:r>
+        <w:t xml:space="preserve"> annoy me; </w:t>
+      </w:r>
+      <w:proofErr w:type="spellStart"/>
+      <w:r>
+        <w:t>a.b</w:t>
+      </w:r>
+      <w:proofErr w:type="spellEnd"/>
+      <w:r>
+        <w:t xml:space="preserve"> is so much cleaner and quicker to type.</w:t>
       </w:r>
     </w:p>
     <w:p>
@@ -921,7 +1037,23 @@
           <w:i/>
           <w:iCs/>
         </w:rPr>
-        <w:t>Q: what is a dereferenced pointer (from the example)? Example: “showParticle((*p1_ptr));”</w:t>
+        <w:t>Q: what is a dereferenced pointer (from the example)? Example: “</w:t>
+      </w:r>
+      <w:proofErr w:type="spellStart"/>
+      <w:r>
+        <w:rPr>
+          <w:i/>
+          <w:iCs/>
+        </w:rPr>
+        <w:t>showParticle</w:t>
+      </w:r>
+      <w:proofErr w:type="spellEnd"/>
+      <w:r>
+        <w:rPr>
+          <w:i/>
+          <w:iCs/>
+        </w:rPr>
+        <w:t>((*p1_ptr));”</w:t>
       </w:r>
     </w:p>
     <w:p>
@@ -961,7 +1093,33 @@
         <w:t>A:</w:t>
       </w:r>
       <w:r>
-        <w:t xml:space="preserve"> okay, so b was reassigned to using getParticleWith(), which creates a new Particle and assigns it to b, rather than updating the values of b’s fields. When p1_ptr was accessed to read the values of the Particle it was pointing to, they were the values of the Particle created in getParticleWith(). This suggests that once </w:t>
+        <w:t xml:space="preserve"> okay, so b was reassigned to using </w:t>
+      </w:r>
+      <w:proofErr w:type="spellStart"/>
+      <w:proofErr w:type="gramStart"/>
+      <w:r>
+        <w:t>getParticleWith</w:t>
+      </w:r>
+      <w:proofErr w:type="spellEnd"/>
+      <w:r>
+        <w:t>(</w:t>
+      </w:r>
+      <w:proofErr w:type="gramEnd"/>
+      <w:r>
+        <w:t xml:space="preserve">), which creates a new Particle and assigns it to b, rather than updating the values of b’s fields. When p1_ptr was accessed to read the values of the Particle it was pointing to, they were the values of the Particle created in </w:t>
+      </w:r>
+      <w:proofErr w:type="spellStart"/>
+      <w:proofErr w:type="gramStart"/>
+      <w:r>
+        <w:t>getParticleWith</w:t>
+      </w:r>
+      <w:proofErr w:type="spellEnd"/>
+      <w:r>
+        <w:t>(</w:t>
+      </w:r>
+      <w:proofErr w:type="gramEnd"/>
+      <w:r>
+        <w:t xml:space="preserve">). This suggests that once </w:t>
       </w:r>
       <w:r>
         <w:t xml:space="preserve">Particle b is declared, it stays at the same memory location, even if the value stored there is overwritten by an entirely new object. (This would also suggest that when a new Particle is created and then assigned to b, that new particle is moved from wherever it was being stored in memory at its creation to the memory space originally designated for b, rather than the variable and the value being matched up but stored wherever in memory.) Consequently, any new Particle objects assigned to b will be accessible from p1_ptr as b’s memory address remains that pointed to by p1_ptr. </w:t>
@@ -976,6 +1134,68 @@
         </w:numPr>
       </w:pPr>
       <w:r>
+        <w:rPr>
+          <w:noProof/>
+        </w:rPr>
+        <w:drawing>
+          <wp:anchor distT="0" distB="0" distL="114300" distR="114300" simplePos="0" relativeHeight="251675648" behindDoc="0" locked="0" layoutInCell="1" allowOverlap="1" wp14:anchorId="273CBB1D" wp14:editId="7E966864">
+            <wp:simplePos x="0" y="0"/>
+            <wp:positionH relativeFrom="column">
+              <wp:posOffset>1499235</wp:posOffset>
+            </wp:positionH>
+            <wp:positionV relativeFrom="paragraph">
+              <wp:posOffset>28575</wp:posOffset>
+            </wp:positionV>
+            <wp:extent cx="4619625" cy="250190"/>
+            <wp:effectExtent l="0" t="0" r="9525" b="0"/>
+            <wp:wrapTight wrapText="bothSides">
+              <wp:wrapPolygon edited="0">
+                <wp:start x="0" y="0"/>
+                <wp:lineTo x="0" y="19736"/>
+                <wp:lineTo x="21555" y="19736"/>
+                <wp:lineTo x="21555" y="0"/>
+                <wp:lineTo x="0" y="0"/>
+              </wp:wrapPolygon>
+            </wp:wrapTight>
+            <wp:docPr id="9" name="Picture 9"/>
+            <wp:cNvGraphicFramePr>
+              <a:graphicFrameLocks xmlns:a="http://schemas.openxmlformats.org/drawingml/2006/main" noChangeAspect="1"/>
+            </wp:cNvGraphicFramePr>
+            <a:graphic xmlns:a="http://schemas.openxmlformats.org/drawingml/2006/main">
+              <a:graphicData uri="http://schemas.openxmlformats.org/drawingml/2006/picture">
+                <pic:pic xmlns:pic="http://schemas.openxmlformats.org/drawingml/2006/picture">
+                  <pic:nvPicPr>
+                    <pic:cNvPr id="1" name=""/>
+                    <pic:cNvPicPr/>
+                  </pic:nvPicPr>
+                  <pic:blipFill>
+                    <a:blip r:embed="rId15"/>
+                    <a:stretch>
+                      <a:fillRect/>
+                    </a:stretch>
+                  </pic:blipFill>
+                  <pic:spPr>
+                    <a:xfrm>
+                      <a:off x="0" y="0"/>
+                      <a:ext cx="4619625" cy="250190"/>
+                    </a:xfrm>
+                    <a:prstGeom prst="rect">
+                      <a:avLst/>
+                    </a:prstGeom>
+                  </pic:spPr>
+                </pic:pic>
+              </a:graphicData>
+            </a:graphic>
+            <wp14:sizeRelH relativeFrom="margin">
+              <wp14:pctWidth>0</wp14:pctWidth>
+            </wp14:sizeRelH>
+            <wp14:sizeRelV relativeFrom="margin">
+              <wp14:pctHeight>0</wp14:pctHeight>
+            </wp14:sizeRelV>
+          </wp:anchor>
+        </w:drawing>
+      </w:r>
+      <w:r>
         <w:t>Section 5:</w:t>
       </w:r>
     </w:p>
@@ -994,6 +1214,12 @@
         </w:rPr>
         <w:t>Q:</w:t>
       </w:r>
+      <w:r>
+        <w:rPr>
+          <w:noProof/>
+        </w:rPr>
+        <w:t xml:space="preserve"> </w:t>
+      </w:r>
     </w:p>
     <w:p>
       <w:pPr>
@@ -1002,6 +1228,508 @@
       </w:pPr>
       <w:r>
         <w:t>A:</w:t>
+      </w:r>
+      <w:r>
+        <w:t xml:space="preserve"> the number passed to the size parameter is the programmer manually keeping track of the number of elements in the array p_array1, since C++’s basic arrays can’t do it themselves. This is less than ideal, as one could assign a new array to p_array1 and forget to update a variable storing its size, and suddenly that value is too small, meaning the later elements in the array are forgotten about when doing for loops, or it’s too big and the program reads memory that’s actually allocated for something else and gets weird results.</w:t>
+      </w:r>
+    </w:p>
+    <w:p>
+      <w:pPr>
+        <w:pStyle w:val="ListParagraph"/>
+        <w:numPr>
+          <w:ilvl w:val="1"/>
+          <w:numId w:val="7"/>
+        </w:numPr>
+      </w:pPr>
+      <w:r>
+        <w:rPr>
+          <w:noProof/>
+        </w:rPr>
+        <w:drawing>
+          <wp:anchor distT="0" distB="0" distL="114300" distR="114300" simplePos="0" relativeHeight="251677696" behindDoc="0" locked="0" layoutInCell="1" allowOverlap="1" wp14:anchorId="5CC2A2F0" wp14:editId="7FD0D3D2">
+            <wp:simplePos x="0" y="0"/>
+            <wp:positionH relativeFrom="column">
+              <wp:posOffset>1298575</wp:posOffset>
+            </wp:positionH>
+            <wp:positionV relativeFrom="paragraph">
+              <wp:posOffset>14605</wp:posOffset>
+            </wp:positionV>
+            <wp:extent cx="5019675" cy="847725"/>
+            <wp:effectExtent l="0" t="0" r="9525" b="9525"/>
+            <wp:wrapTight wrapText="bothSides">
+              <wp:wrapPolygon edited="0">
+                <wp:start x="0" y="0"/>
+                <wp:lineTo x="0" y="21357"/>
+                <wp:lineTo x="21559" y="21357"/>
+                <wp:lineTo x="21559" y="0"/>
+                <wp:lineTo x="0" y="0"/>
+              </wp:wrapPolygon>
+            </wp:wrapTight>
+            <wp:docPr id="10" name="Picture 10"/>
+            <wp:cNvGraphicFramePr>
+              <a:graphicFrameLocks xmlns:a="http://schemas.openxmlformats.org/drawingml/2006/main" noChangeAspect="1"/>
+            </wp:cNvGraphicFramePr>
+            <a:graphic xmlns:a="http://schemas.openxmlformats.org/drawingml/2006/main">
+              <a:graphicData uri="http://schemas.openxmlformats.org/drawingml/2006/picture">
+                <pic:pic xmlns:pic="http://schemas.openxmlformats.org/drawingml/2006/picture">
+                  <pic:nvPicPr>
+                    <pic:cNvPr id="1" name=""/>
+                    <pic:cNvPicPr/>
+                  </pic:nvPicPr>
+                  <pic:blipFill>
+                    <a:blip r:embed="rId16"/>
+                    <a:stretch>
+                      <a:fillRect/>
+                    </a:stretch>
+                  </pic:blipFill>
+                  <pic:spPr>
+                    <a:xfrm>
+                      <a:off x="0" y="0"/>
+                      <a:ext cx="5019675" cy="847725"/>
+                    </a:xfrm>
+                    <a:prstGeom prst="rect">
+                      <a:avLst/>
+                    </a:prstGeom>
+                  </pic:spPr>
+                </pic:pic>
+              </a:graphicData>
+            </a:graphic>
+            <wp14:sizeRelH relativeFrom="margin">
+              <wp14:pctWidth>0</wp14:pctWidth>
+            </wp14:sizeRelH>
+            <wp14:sizeRelV relativeFrom="margin">
+              <wp14:pctHeight>0</wp14:pctHeight>
+            </wp14:sizeRelV>
+          </wp:anchor>
+        </w:drawing>
+      </w:r>
+      <w:r>
+        <w:rPr>
+          <w:i/>
+          <w:iCs/>
+        </w:rPr>
+        <w:t>Q:</w:t>
+      </w:r>
+      <w:r>
+        <w:rPr>
+          <w:noProof/>
+        </w:rPr>
+        <w:t xml:space="preserve"> </w:t>
+      </w:r>
+    </w:p>
+    <w:p>
+      <w:pPr>
+        <w:pStyle w:val="ListParagraph"/>
+        <w:ind w:left="1440"/>
+      </w:pPr>
+    </w:p>
+    <w:p>
+      <w:pPr>
+        <w:pStyle w:val="ListParagraph"/>
+        <w:ind w:left="1440"/>
+      </w:pPr>
+    </w:p>
+    <w:p>
+      <w:pPr>
+        <w:pStyle w:val="ListParagraph"/>
+        <w:ind w:left="1440"/>
+      </w:pPr>
+    </w:p>
+    <w:p>
+      <w:pPr>
+        <w:pStyle w:val="ListParagraph"/>
+        <w:ind w:left="1440"/>
+      </w:pPr>
+    </w:p>
+    <w:p>
+      <w:pPr>
+        <w:pStyle w:val="ListParagraph"/>
+        <w:ind w:left="1440"/>
+      </w:pPr>
+      <w:r>
+        <w:t>A:</w:t>
+      </w:r>
+      <w:r>
+        <w:t xml:space="preserve"> </w:t>
+      </w:r>
+      <w:proofErr w:type="spellStart"/>
+      <w:proofErr w:type="gramStart"/>
+      <w:r>
+        <w:t>sizeof</w:t>
+      </w:r>
+      <w:proofErr w:type="spellEnd"/>
+      <w:r>
+        <w:t>(</w:t>
+      </w:r>
+      <w:proofErr w:type="gramEnd"/>
+      <w:r>
+        <w:t>) returns the amount of memory taken up by whatever is passed to it (in bytes?). If passed an array, it’ll return how much memory is allocated for the whole array. If passed a single element, one can determine how much space a single element takes up. As the space occupied by elements of the same type is the same, when given the space of a single element and the array as a whole, one need only divide the latter by the former to deduce how many elements the array holds.</w:t>
+      </w:r>
+    </w:p>
+    <w:p>
+      <w:pPr>
+        <w:pStyle w:val="ListParagraph"/>
+        <w:ind w:left="1440"/>
+      </w:pPr>
+    </w:p>
+    <w:p>
+      <w:pPr>
+        <w:pStyle w:val="ListParagraph"/>
+        <w:ind w:left="1440"/>
+      </w:pPr>
+    </w:p>
+    <w:p>
+      <w:pPr>
+        <w:pStyle w:val="ListParagraph"/>
+        <w:numPr>
+          <w:ilvl w:val="1"/>
+          <w:numId w:val="7"/>
+        </w:numPr>
+      </w:pPr>
+      <w:r>
+        <w:rPr>
+          <w:noProof/>
+        </w:rPr>
+        <w:lastRenderedPageBreak/>
+        <w:drawing>
+          <wp:anchor distT="0" distB="0" distL="114300" distR="114300" simplePos="0" relativeHeight="251681792" behindDoc="0" locked="0" layoutInCell="1" allowOverlap="1" wp14:anchorId="3D34BAB8" wp14:editId="5663E83E">
+            <wp:simplePos x="0" y="0"/>
+            <wp:positionH relativeFrom="column">
+              <wp:posOffset>2680335</wp:posOffset>
+            </wp:positionH>
+            <wp:positionV relativeFrom="paragraph">
+              <wp:posOffset>553085</wp:posOffset>
+            </wp:positionV>
+            <wp:extent cx="3557905" cy="2600325"/>
+            <wp:effectExtent l="0" t="0" r="4445" b="9525"/>
+            <wp:wrapTight wrapText="bothSides">
+              <wp:wrapPolygon edited="0">
+                <wp:start x="0" y="0"/>
+                <wp:lineTo x="0" y="21521"/>
+                <wp:lineTo x="21511" y="21521"/>
+                <wp:lineTo x="21511" y="0"/>
+                <wp:lineTo x="0" y="0"/>
+              </wp:wrapPolygon>
+            </wp:wrapTight>
+            <wp:docPr id="12" name="Picture 12"/>
+            <wp:cNvGraphicFramePr>
+              <a:graphicFrameLocks xmlns:a="http://schemas.openxmlformats.org/drawingml/2006/main" noChangeAspect="1"/>
+            </wp:cNvGraphicFramePr>
+            <a:graphic xmlns:a="http://schemas.openxmlformats.org/drawingml/2006/main">
+              <a:graphicData uri="http://schemas.openxmlformats.org/drawingml/2006/picture">
+                <pic:pic xmlns:pic="http://schemas.openxmlformats.org/drawingml/2006/picture">
+                  <pic:nvPicPr>
+                    <pic:cNvPr id="1" name=""/>
+                    <pic:cNvPicPr/>
+                  </pic:nvPicPr>
+                  <pic:blipFill>
+                    <a:blip r:embed="rId17"/>
+                    <a:stretch>
+                      <a:fillRect/>
+                    </a:stretch>
+                  </pic:blipFill>
+                  <pic:spPr>
+                    <a:xfrm>
+                      <a:off x="0" y="0"/>
+                      <a:ext cx="3557905" cy="2600325"/>
+                    </a:xfrm>
+                    <a:prstGeom prst="rect">
+                      <a:avLst/>
+                    </a:prstGeom>
+                  </pic:spPr>
+                </pic:pic>
+              </a:graphicData>
+            </a:graphic>
+            <wp14:sizeRelH relativeFrom="margin">
+              <wp14:pctWidth>0</wp14:pctWidth>
+            </wp14:sizeRelH>
+            <wp14:sizeRelV relativeFrom="margin">
+              <wp14:pctHeight>0</wp14:pctHeight>
+            </wp14:sizeRelV>
+          </wp:anchor>
+        </w:drawing>
+      </w:r>
+      <w:r>
+        <w:rPr>
+          <w:noProof/>
+        </w:rPr>
+        <w:drawing>
+          <wp:anchor distT="0" distB="0" distL="114300" distR="114300" simplePos="0" relativeHeight="251679744" behindDoc="0" locked="0" layoutInCell="1" allowOverlap="1" wp14:anchorId="57AFBEE3" wp14:editId="606678AA">
+            <wp:simplePos x="0" y="0"/>
+            <wp:positionH relativeFrom="column">
+              <wp:posOffset>2680334</wp:posOffset>
+            </wp:positionH>
+            <wp:positionV relativeFrom="paragraph">
+              <wp:posOffset>556</wp:posOffset>
+            </wp:positionV>
+            <wp:extent cx="3557905" cy="556339"/>
+            <wp:effectExtent l="0" t="0" r="4445" b="0"/>
+            <wp:wrapTight wrapText="bothSides">
+              <wp:wrapPolygon edited="0">
+                <wp:start x="0" y="0"/>
+                <wp:lineTo x="0" y="20712"/>
+                <wp:lineTo x="21511" y="20712"/>
+                <wp:lineTo x="21511" y="0"/>
+                <wp:lineTo x="0" y="0"/>
+              </wp:wrapPolygon>
+            </wp:wrapTight>
+            <wp:docPr id="11" name="Picture 11"/>
+            <wp:cNvGraphicFramePr>
+              <a:graphicFrameLocks xmlns:a="http://schemas.openxmlformats.org/drawingml/2006/main" noChangeAspect="1"/>
+            </wp:cNvGraphicFramePr>
+            <a:graphic xmlns:a="http://schemas.openxmlformats.org/drawingml/2006/main">
+              <a:graphicData uri="http://schemas.openxmlformats.org/drawingml/2006/picture">
+                <pic:pic xmlns:pic="http://schemas.openxmlformats.org/drawingml/2006/picture">
+                  <pic:nvPicPr>
+                    <pic:cNvPr id="1" name=""/>
+                    <pic:cNvPicPr/>
+                  </pic:nvPicPr>
+                  <pic:blipFill>
+                    <a:blip r:embed="rId18"/>
+                    <a:stretch>
+                      <a:fillRect/>
+                    </a:stretch>
+                  </pic:blipFill>
+                  <pic:spPr>
+                    <a:xfrm>
+                      <a:off x="0" y="0"/>
+                      <a:ext cx="3568324" cy="557968"/>
+                    </a:xfrm>
+                    <a:prstGeom prst="rect">
+                      <a:avLst/>
+                    </a:prstGeom>
+                  </pic:spPr>
+                </pic:pic>
+              </a:graphicData>
+            </a:graphic>
+            <wp14:sizeRelH relativeFrom="margin">
+              <wp14:pctWidth>0</wp14:pctWidth>
+            </wp14:sizeRelH>
+            <wp14:sizeRelV relativeFrom="margin">
+              <wp14:pctHeight>0</wp14:pctHeight>
+            </wp14:sizeRelV>
+          </wp:anchor>
+        </w:drawing>
+      </w:r>
+      <w:r>
+        <w:rPr>
+          <w:i/>
+          <w:iCs/>
+        </w:rPr>
+        <w:t xml:space="preserve">Q: </w:t>
+      </w:r>
+    </w:p>
+    <w:p>
+      <w:pPr>
+        <w:pStyle w:val="ListParagraph"/>
+        <w:ind w:left="1440"/>
+      </w:pPr>
+      <w:r>
+        <w:t xml:space="preserve">A: As originally coded, it provides the same output. The Particle parameters both effectively serve as a pointer to the first element of the array, and so give the same result when further elements are accessed. However, the first provides a pointer to the whole memory block for the array while the second points only to the memory block for the first array element? </w:t>
+      </w:r>
+    </w:p>
+    <w:p>
+      <w:pPr>
+        <w:pStyle w:val="ListParagraph"/>
+        <w:ind w:left="1440" w:firstLine="720"/>
+      </w:pPr>
+      <w:r>
+        <w:t>Consequently</w:t>
+      </w:r>
+      <w:r>
+        <w:t>, the commented-out code in showParticleArray2</w:t>
+      </w:r>
+      <w:r>
+        <w:t>()</w:t>
+      </w:r>
+      <w:r>
+        <w:t xml:space="preserve"> does not work as intended because a)</w:t>
+      </w:r>
+      <w:r>
+        <w:t xml:space="preserve"> </w:t>
+      </w:r>
+      <w:proofErr w:type="spellStart"/>
+      <w:r>
+        <w:t>arr</w:t>
+      </w:r>
+      <w:proofErr w:type="spellEnd"/>
+      <w:r>
+        <w:t xml:space="preserve"> as a whole is passed to </w:t>
+      </w:r>
+      <w:proofErr w:type="spellStart"/>
+      <w:r>
+        <w:t>sizeof</w:t>
+      </w:r>
+      <w:proofErr w:type="spellEnd"/>
+      <w:r>
+        <w:t xml:space="preserve">() to ascertain both the size of the array and of a single element, returning identical values in the second and third </w:t>
+      </w:r>
+      <w:proofErr w:type="spellStart"/>
+      <w:r>
+        <w:t>cout</w:t>
+      </w:r>
+      <w:proofErr w:type="spellEnd"/>
+      <w:r>
+        <w:t xml:space="preserve"> statements, and b) when </w:t>
+      </w:r>
+      <w:proofErr w:type="spellStart"/>
+      <w:r>
+        <w:t>arr</w:t>
+      </w:r>
+      <w:proofErr w:type="spellEnd"/>
+      <w:r>
+        <w:t xml:space="preserve">[0] is passed instead, because </w:t>
+      </w:r>
+      <w:proofErr w:type="spellStart"/>
+      <w:r>
+        <w:t>arr</w:t>
+      </w:r>
+      <w:proofErr w:type="spellEnd"/>
+      <w:r>
+        <w:t xml:space="preserve"> is just a reference to the memory block of the first array element, rather than to the array as a whole, and so – being an int – should have no valid first element (conceptually, at least), resulting in an inaccurate value for its size.</w:t>
+      </w:r>
+    </w:p>
+    <w:p>
+      <w:pPr>
+        <w:pStyle w:val="ListParagraph"/>
+        <w:ind w:left="1440" w:firstLine="720"/>
+      </w:pPr>
+      <w:r>
+        <w:t xml:space="preserve">Visual Studio did not output any warnings for the uncommented code; it must have thought that the calls made were technically correct or possible, even the call for </w:t>
+      </w:r>
+      <w:proofErr w:type="spellStart"/>
+      <w:r>
+        <w:t>sizeof</w:t>
+      </w:r>
+      <w:proofErr w:type="spellEnd"/>
+      <w:r>
+        <w:t>(</w:t>
+      </w:r>
+      <w:proofErr w:type="spellStart"/>
+      <w:proofErr w:type="gramStart"/>
+      <w:r>
+        <w:t>arr</w:t>
+      </w:r>
+      <w:proofErr w:type="spellEnd"/>
+      <w:r>
+        <w:t>[</w:t>
+      </w:r>
+      <w:proofErr w:type="gramEnd"/>
+      <w:r>
+        <w:t xml:space="preserve">0]). </w:t>
+      </w:r>
+    </w:p>
+    <w:p>
+      <w:pPr>
+        <w:pStyle w:val="ListParagraph"/>
+        <w:numPr>
+          <w:ilvl w:val="1"/>
+          <w:numId w:val="7"/>
+        </w:numPr>
+      </w:pPr>
+      <w:r>
+        <w:rPr>
+          <w:noProof/>
+        </w:rPr>
+        <w:drawing>
+          <wp:anchor distT="0" distB="0" distL="114300" distR="114300" simplePos="0" relativeHeight="251683840" behindDoc="0" locked="0" layoutInCell="1" allowOverlap="1" wp14:anchorId="30E24D36" wp14:editId="218FD0F6">
+            <wp:simplePos x="0" y="0"/>
+            <wp:positionH relativeFrom="column">
+              <wp:posOffset>1280160</wp:posOffset>
+            </wp:positionH>
+            <wp:positionV relativeFrom="paragraph">
+              <wp:posOffset>24765</wp:posOffset>
+            </wp:positionV>
+            <wp:extent cx="4958080" cy="643890"/>
+            <wp:effectExtent l="0" t="0" r="0" b="3810"/>
+            <wp:wrapTight wrapText="bothSides">
+              <wp:wrapPolygon edited="0">
+                <wp:start x="0" y="0"/>
+                <wp:lineTo x="0" y="21089"/>
+                <wp:lineTo x="21495" y="21089"/>
+                <wp:lineTo x="21495" y="0"/>
+                <wp:lineTo x="0" y="0"/>
+              </wp:wrapPolygon>
+            </wp:wrapTight>
+            <wp:docPr id="13" name="Picture 13"/>
+            <wp:cNvGraphicFramePr>
+              <a:graphicFrameLocks xmlns:a="http://schemas.openxmlformats.org/drawingml/2006/main" noChangeAspect="1"/>
+            </wp:cNvGraphicFramePr>
+            <a:graphic xmlns:a="http://schemas.openxmlformats.org/drawingml/2006/main">
+              <a:graphicData uri="http://schemas.openxmlformats.org/drawingml/2006/picture">
+                <pic:pic xmlns:pic="http://schemas.openxmlformats.org/drawingml/2006/picture">
+                  <pic:nvPicPr>
+                    <pic:cNvPr id="1" name=""/>
+                    <pic:cNvPicPr/>
+                  </pic:nvPicPr>
+                  <pic:blipFill>
+                    <a:blip r:embed="rId19"/>
+                    <a:stretch>
+                      <a:fillRect/>
+                    </a:stretch>
+                  </pic:blipFill>
+                  <pic:spPr>
+                    <a:xfrm>
+                      <a:off x="0" y="0"/>
+                      <a:ext cx="4958080" cy="643890"/>
+                    </a:xfrm>
+                    <a:prstGeom prst="rect">
+                      <a:avLst/>
+                    </a:prstGeom>
+                  </pic:spPr>
+                </pic:pic>
+              </a:graphicData>
+            </a:graphic>
+            <wp14:sizeRelH relativeFrom="margin">
+              <wp14:pctWidth>0</wp14:pctWidth>
+            </wp14:sizeRelH>
+            <wp14:sizeRelV relativeFrom="margin">
+              <wp14:pctHeight>0</wp14:pctHeight>
+            </wp14:sizeRelV>
+          </wp:anchor>
+        </w:drawing>
+      </w:r>
+      <w:r>
+        <w:rPr>
+          <w:i/>
+          <w:iCs/>
+        </w:rPr>
+        <w:t xml:space="preserve">Q: </w:t>
+      </w:r>
+    </w:p>
+    <w:p/>
+    <w:p/>
+    <w:p/>
+    <w:p>
+      <w:pPr>
+        <w:ind w:left="1440"/>
+      </w:pPr>
+      <w:r>
+        <w:t>A:</w:t>
+      </w:r>
+      <w:r>
+        <w:t xml:space="preserve"> the issue here is that the array was originally only defined to have 3 elements, but </w:t>
+      </w:r>
+      <w:proofErr w:type="spellStart"/>
+      <w:proofErr w:type="gramStart"/>
+      <w:r>
+        <w:t>showParticleArray</w:t>
+      </w:r>
+      <w:proofErr w:type="spellEnd"/>
+      <w:r>
+        <w:t>(</w:t>
+      </w:r>
+      <w:proofErr w:type="gramEnd"/>
+      <w:r>
+        <w:t xml:space="preserve">) is being told to show 4 elements. </w:t>
+      </w:r>
+      <w:proofErr w:type="gramStart"/>
+      <w:r>
+        <w:t>So</w:t>
+      </w:r>
+      <w:proofErr w:type="gramEnd"/>
+      <w:r>
+        <w:t xml:space="preserve"> it reads what might have been the next array element in its block of memory if it had 4 elements rather than 3, interprets whatever is stored there as a value of the array’s data type, and outputs completely junk data. You wouldn’t expect the same output all the time, as the computer is treating it as memory for something else – and so updates it as that other thing is updated – rather than as memory for that array and that shouldn’t be allocated to other variables.</w:t>
       </w:r>
     </w:p>
     <w:p>
@@ -1031,6 +1759,84 @@
         </w:rPr>
         <w:t>Q:</w:t>
       </w:r>
+      <w:r>
+        <w:rPr>
+          <w:i/>
+          <w:iCs/>
+        </w:rPr>
+        <w:t xml:space="preserve"> in “</w:t>
+      </w:r>
+      <w:proofErr w:type="spellStart"/>
+      <w:r>
+        <w:rPr>
+          <w:i/>
+          <w:iCs/>
+        </w:rPr>
+        <w:t>cout</w:t>
+      </w:r>
+      <w:proofErr w:type="spellEnd"/>
+      <w:r>
+        <w:rPr>
+          <w:i/>
+          <w:iCs/>
+        </w:rPr>
+        <w:t xml:space="preserve"> &lt;&lt; “pointer address </w:t>
+      </w:r>
+      <w:proofErr w:type="gramStart"/>
+      <w:r>
+        <w:rPr>
+          <w:i/>
+          <w:iCs/>
+        </w:rPr>
+        <w:t>“ &lt;</w:t>
+      </w:r>
+      <w:proofErr w:type="gramEnd"/>
+      <w:r>
+        <w:rPr>
+          <w:i/>
+          <w:iCs/>
+        </w:rPr>
+        <w:t xml:space="preserve">&lt; hex &lt;&lt; &amp;c &lt;&lt; </w:t>
+      </w:r>
+      <w:proofErr w:type="spellStart"/>
+      <w:r>
+        <w:rPr>
+          <w:i/>
+          <w:iCs/>
+        </w:rPr>
+        <w:t>endl</w:t>
+      </w:r>
+      <w:proofErr w:type="spellEnd"/>
+      <w:r>
+        <w:rPr>
+          <w:i/>
+          <w:iCs/>
+        </w:rPr>
+        <w:t>;”,</w:t>
+      </w:r>
+      <w:r>
+        <w:rPr>
+          <w:i/>
+          <w:iCs/>
+        </w:rPr>
+        <w:t xml:space="preserve"> what is hex and what does it do? Ref/</w:t>
+      </w:r>
+      <w:proofErr w:type="spellStart"/>
+      <w:r>
+        <w:rPr>
+          <w:i/>
+          <w:iCs/>
+        </w:rPr>
+        <w:t>url</w:t>
+      </w:r>
+      <w:proofErr w:type="spellEnd"/>
+      <w:r>
+        <w:rPr>
+          <w:i/>
+          <w:iCs/>
+        </w:rPr>
+        <w:t>?</w:t>
+      </w:r>
     </w:p>
     <w:p>
       <w:pPr>
@@ -1038,7 +1844,332 @@
         <w:ind w:left="1440"/>
       </w:pPr>
       <w:r>
+        <w:t xml:space="preserve">A: From </w:t>
+      </w:r>
+      <w:hyperlink r:id="rId20" w:history="1">
+        <w:r>
+          <w:rPr>
+            <w:rStyle w:val="Hyperlink"/>
+          </w:rPr>
+          <w:t>https://en.cppreference.com/w/cpp/io/manip/hex</w:t>
+        </w:r>
+      </w:hyperlink>
+      <w:r>
+        <w:t xml:space="preserve">: hex tells the compiler to output integers following it in a </w:t>
+      </w:r>
+      <w:proofErr w:type="spellStart"/>
+      <w:r>
+        <w:t>cout</w:t>
+      </w:r>
+      <w:proofErr w:type="spellEnd"/>
+      <w:r>
+        <w:t xml:space="preserve"> statement as hexadecimal values rather than decimal values. </w:t>
+      </w:r>
+    </w:p>
+    <w:p>
+      <w:pPr>
+        <w:pStyle w:val="ListParagraph"/>
+        <w:ind w:left="1440" w:firstLine="720"/>
+      </w:pPr>
+      <w:r>
+        <w:t xml:space="preserve">Note: I tested removing it for the pointer memory address output, and it still gave the hexadecimal memory address. When tested on raw integers (alongside </w:t>
+      </w:r>
+      <w:proofErr w:type="spellStart"/>
+      <w:r>
+        <w:t>dec</w:t>
+      </w:r>
+      <w:proofErr w:type="spellEnd"/>
+      <w:r>
+        <w:t>, to render output as decimal, and oct, to render output as octal (base 8)), however, the statements worked just fine. That suggests the pointer address either can only be output as hexadecimal, or isn’t output as an integer to begin with.</w:t>
+      </w:r>
+    </w:p>
+    <w:p>
+      <w:pPr>
+        <w:pStyle w:val="ListParagraph"/>
+        <w:numPr>
+          <w:ilvl w:val="1"/>
+          <w:numId w:val="7"/>
+        </w:numPr>
+      </w:pPr>
+      <w:r>
+        <w:rPr>
+          <w:i/>
+          <w:iCs/>
+        </w:rPr>
+        <w:t>Q: Now let’s create a Particle that we only access via a pointer</w:t>
+      </w:r>
+      <w:r>
+        <w:rPr>
+          <w:i/>
+          <w:iCs/>
+        </w:rPr>
+        <w:t xml:space="preserve"> . . . </w:t>
+      </w:r>
+      <w:r>
+        <w:rPr>
+          <w:i/>
+          <w:iCs/>
+        </w:rPr>
+        <w:t>what is new and what did it do?</w:t>
+      </w:r>
+    </w:p>
+    <w:p>
+      <w:pPr>
+        <w:pStyle w:val="ListParagraph"/>
+        <w:ind w:left="1440"/>
+      </w:pPr>
+      <w:r>
+        <w:lastRenderedPageBreak/>
+        <w:t xml:space="preserve">A: </w:t>
+      </w:r>
+      <w:r>
+        <w:t xml:space="preserve">When calling “variable = new </w:t>
+      </w:r>
+      <w:proofErr w:type="spellStart"/>
+      <w:proofErr w:type="gramStart"/>
+      <w:r>
+        <w:t>ClassName</w:t>
+      </w:r>
+      <w:proofErr w:type="spellEnd"/>
+      <w:r>
+        <w:t>(</w:t>
+      </w:r>
+      <w:proofErr w:type="gramEnd"/>
+      <w:r>
+        <w:t>)”, new returns a pointer to the object created, rather than returning the object itself.</w:t>
+      </w:r>
+    </w:p>
+    <w:p>
+      <w:pPr>
+        <w:pStyle w:val="ListParagraph"/>
+        <w:numPr>
+          <w:ilvl w:val="1"/>
+          <w:numId w:val="7"/>
+        </w:numPr>
+      </w:pPr>
+      <w:r>
+        <w:rPr>
+          <w:i/>
+          <w:iCs/>
+        </w:rPr>
+        <w:t>Q: in “delete p2_ptr;”, what is delete and what did it do</w:t>
+      </w:r>
+      <w:proofErr w:type="gramStart"/>
+      <w:r>
+        <w:rPr>
+          <w:i/>
+          <w:iCs/>
+        </w:rPr>
+        <w:t xml:space="preserve">? </w:t>
+      </w:r>
+      <w:proofErr w:type="gramEnd"/>
+      <w:r>
+        <w:rPr>
+          <w:i/>
+          <w:iCs/>
+        </w:rPr>
+        <w:t>. . . What happens if you try [then accessing what was stored at the memory address p2_ptr pointed to]? Explain</w:t>
+      </w:r>
+    </w:p>
+    <w:p>
+      <w:pPr>
+        <w:pStyle w:val="ListParagraph"/>
+        <w:ind w:left="1440"/>
+      </w:pPr>
+      <w:r>
+        <w:t>A: the statement “delete” deletes the value stored at the memory address pointed to by a pointer. (</w:t>
+      </w:r>
+      <w:hyperlink r:id="rId21" w:history="1">
+        <w:r>
+          <w:rPr>
+            <w:rStyle w:val="Hyperlink"/>
+          </w:rPr>
+          <w:t>https://www.geeksforgeeks.org/delete-in-c/</w:t>
+        </w:r>
+      </w:hyperlink>
+      <w:r>
+        <w:t>: destroys arrays OR non-array (pointer) objects created by the new expression.) Trying to then access it throws an error, as the computer thinks there’s nothing stored there that a variable should know about, and thinks you’re trying to read data that you’re not supposed to (which is ironic, considering how arrays work).</w:t>
+      </w:r>
+    </w:p>
+    <w:p>
+      <w:pPr>
+        <w:pStyle w:val="ListParagraph"/>
+        <w:numPr>
+          <w:ilvl w:val="1"/>
+          <w:numId w:val="7"/>
+        </w:numPr>
+      </w:pPr>
+      <w:r>
+        <w:rPr>
+          <w:i/>
+          <w:iCs/>
+        </w:rPr>
+        <w:t xml:space="preserve">Q: what is the difference between NULL and </w:t>
+      </w:r>
+      <w:proofErr w:type="spellStart"/>
+      <w:r>
+        <w:rPr>
+          <w:i/>
+          <w:iCs/>
+        </w:rPr>
+        <w:t>nullptr</w:t>
+      </w:r>
+      <w:proofErr w:type="spellEnd"/>
+      <w:r>
+        <w:rPr>
+          <w:i/>
+          <w:iCs/>
+        </w:rPr>
+        <w:t xml:space="preserve"> and 0?</w:t>
+      </w:r>
+    </w:p>
+    <w:p>
+      <w:pPr>
+        <w:pStyle w:val="ListParagraph"/>
+        <w:ind w:left="1440"/>
+      </w:pPr>
+      <w:r>
         <w:t>A:</w:t>
+      </w:r>
+      <w:r>
+        <w:t xml:space="preserve"> From </w:t>
+      </w:r>
+      <w:hyperlink r:id="rId22" w:history="1">
+        <w:r>
+          <w:rPr>
+            <w:rStyle w:val="Hyperlink"/>
+          </w:rPr>
+          <w:t>https://www.quora.com/Whats-the-difference-between-NULL-and-nullptr-in-C</w:t>
+        </w:r>
+      </w:hyperlink>
+      <w:r>
+        <w:t>++</w:t>
+      </w:r>
+      <w:r>
+        <w:t xml:space="preserve">: NULL is an integer that can be assigned to a pointer because of an implicit conversion; </w:t>
+      </w:r>
+      <w:proofErr w:type="spellStart"/>
+      <w:r>
+        <w:t>nullptr</w:t>
+      </w:r>
+      <w:proofErr w:type="spellEnd"/>
+      <w:r>
+        <w:t xml:space="preserve"> is “a keyword representing a value of self-defined type, that can convert to a pointer, but not into integers”. </w:t>
+      </w:r>
+      <w:proofErr w:type="gramStart"/>
+      <w:r>
+        <w:t>So</w:t>
+      </w:r>
+      <w:proofErr w:type="gramEnd"/>
+      <w:r>
+        <w:t xml:space="preserve"> if you tried to assign NULL to an int or a pointer, it would work fine, but </w:t>
+      </w:r>
+      <w:proofErr w:type="spellStart"/>
+      <w:r>
+        <w:t>nullptr</w:t>
+      </w:r>
+      <w:proofErr w:type="spellEnd"/>
+      <w:r>
+        <w:t xml:space="preserve"> would only work with pointers, and not </w:t>
+      </w:r>
+      <w:proofErr w:type="spellStart"/>
+      <w:r>
+        <w:t>ints</w:t>
+      </w:r>
+      <w:proofErr w:type="spellEnd"/>
+      <w:r>
+        <w:t>.</w:t>
+      </w:r>
+    </w:p>
+    <w:p>
+      <w:pPr>
+        <w:pStyle w:val="ListParagraph"/>
+        <w:ind w:left="1440"/>
+      </w:pPr>
+      <w:r>
+        <w:tab/>
+        <w:t>0, I assume, also serves as an improvised “null” value for pointers. For integers, it’d just be a value of 0, which is different from null in that context.</w:t>
+      </w:r>
+    </w:p>
+    <w:p>
+      <w:pPr>
+        <w:pStyle w:val="ListParagraph"/>
+        <w:numPr>
+          <w:ilvl w:val="1"/>
+          <w:numId w:val="7"/>
+        </w:numPr>
+      </w:pPr>
+      <w:r>
+        <w:rPr>
+          <w:noProof/>
+        </w:rPr>
+        <w:drawing>
+          <wp:anchor distT="0" distB="0" distL="114300" distR="114300" simplePos="0" relativeHeight="251685888" behindDoc="0" locked="0" layoutInCell="1" allowOverlap="1" wp14:anchorId="1B8455A9" wp14:editId="32721E51">
+            <wp:simplePos x="0" y="0"/>
+            <wp:positionH relativeFrom="column">
+              <wp:posOffset>1800225</wp:posOffset>
+            </wp:positionH>
+            <wp:positionV relativeFrom="paragraph">
+              <wp:posOffset>8890</wp:posOffset>
+            </wp:positionV>
+            <wp:extent cx="4419600" cy="685800"/>
+            <wp:effectExtent l="0" t="0" r="0" b="0"/>
+            <wp:wrapTight wrapText="bothSides">
+              <wp:wrapPolygon edited="0">
+                <wp:start x="0" y="0"/>
+                <wp:lineTo x="0" y="21000"/>
+                <wp:lineTo x="21507" y="21000"/>
+                <wp:lineTo x="21507" y="0"/>
+                <wp:lineTo x="0" y="0"/>
+              </wp:wrapPolygon>
+            </wp:wrapTight>
+            <wp:docPr id="14" name="Picture 14"/>
+            <wp:cNvGraphicFramePr>
+              <a:graphicFrameLocks xmlns:a="http://schemas.openxmlformats.org/drawingml/2006/main" noChangeAspect="1"/>
+            </wp:cNvGraphicFramePr>
+            <a:graphic xmlns:a="http://schemas.openxmlformats.org/drawingml/2006/main">
+              <a:graphicData uri="http://schemas.openxmlformats.org/drawingml/2006/picture">
+                <pic:pic xmlns:pic="http://schemas.openxmlformats.org/drawingml/2006/picture">
+                  <pic:nvPicPr>
+                    <pic:cNvPr id="1" name=""/>
+                    <pic:cNvPicPr/>
+                  </pic:nvPicPr>
+                  <pic:blipFill>
+                    <a:blip r:embed="rId23"/>
+                    <a:stretch>
+                      <a:fillRect/>
+                    </a:stretch>
+                  </pic:blipFill>
+                  <pic:spPr>
+                    <a:xfrm>
+                      <a:off x="0" y="0"/>
+                      <a:ext cx="4419600" cy="685800"/>
+                    </a:xfrm>
+                    <a:prstGeom prst="rect">
+                      <a:avLst/>
+                    </a:prstGeom>
+                  </pic:spPr>
+                </pic:pic>
+              </a:graphicData>
+            </a:graphic>
+          </wp:anchor>
+        </w:drawing>
+      </w:r>
+      <w:r>
+        <w:rPr>
+          <w:i/>
+          <w:iCs/>
+        </w:rPr>
+        <w:t xml:space="preserve">Q: </w:t>
+      </w:r>
+    </w:p>
+    <w:p>
+      <w:pPr>
+        <w:pStyle w:val="ListParagraph"/>
+        <w:ind w:left="1440"/>
+      </w:pPr>
+      <w:r>
+        <w:t>A: no, it throws a read-access violation, as it thinks you’re trying to read memory where nothing is stored / that the pointer cannot access.</w:t>
       </w:r>
     </w:p>
     <w:p>
@@ -1063,10 +2194,66 @@
       </w:pPr>
       <w:r>
         <w:rPr>
-          <w:i/>
-          <w:iCs/>
-        </w:rPr>
-        <w:t>Q:</w:t>
+          <w:noProof/>
+        </w:rPr>
+        <w:drawing>
+          <wp:anchor distT="0" distB="0" distL="114300" distR="114300" simplePos="0" relativeHeight="251687936" behindDoc="0" locked="0" layoutInCell="1" allowOverlap="1" wp14:anchorId="21BA78D2" wp14:editId="1E38C7F9">
+            <wp:simplePos x="0" y="0"/>
+            <wp:positionH relativeFrom="column">
+              <wp:posOffset>2095500</wp:posOffset>
+            </wp:positionH>
+            <wp:positionV relativeFrom="paragraph">
+              <wp:posOffset>56515</wp:posOffset>
+            </wp:positionV>
+            <wp:extent cx="4124325" cy="419100"/>
+            <wp:effectExtent l="0" t="0" r="9525" b="0"/>
+            <wp:wrapTight wrapText="bothSides">
+              <wp:wrapPolygon edited="0">
+                <wp:start x="0" y="0"/>
+                <wp:lineTo x="0" y="20618"/>
+                <wp:lineTo x="21550" y="20618"/>
+                <wp:lineTo x="21550" y="0"/>
+                <wp:lineTo x="0" y="0"/>
+              </wp:wrapPolygon>
+            </wp:wrapTight>
+            <wp:docPr id="15" name="Picture 15"/>
+            <wp:cNvGraphicFramePr>
+              <a:graphicFrameLocks xmlns:a="http://schemas.openxmlformats.org/drawingml/2006/main" noChangeAspect="1"/>
+            </wp:cNvGraphicFramePr>
+            <a:graphic xmlns:a="http://schemas.openxmlformats.org/drawingml/2006/main">
+              <a:graphicData uri="http://schemas.openxmlformats.org/drawingml/2006/picture">
+                <pic:pic xmlns:pic="http://schemas.openxmlformats.org/drawingml/2006/picture">
+                  <pic:nvPicPr>
+                    <pic:cNvPr id="1" name=""/>
+                    <pic:cNvPicPr/>
+                  </pic:nvPicPr>
+                  <pic:blipFill>
+                    <a:blip r:embed="rId24"/>
+                    <a:stretch>
+                      <a:fillRect/>
+                    </a:stretch>
+                  </pic:blipFill>
+                  <pic:spPr>
+                    <a:xfrm>
+                      <a:off x="0" y="0"/>
+                      <a:ext cx="4124325" cy="419100"/>
+                    </a:xfrm>
+                    <a:prstGeom prst="rect">
+                      <a:avLst/>
+                    </a:prstGeom>
+                  </pic:spPr>
+                </pic:pic>
+              </a:graphicData>
+            </a:graphic>
+          </wp:anchor>
+        </w:drawing>
+      </w:r>
+      <w:r>
+        <w:rPr>
+          <w:i/>
+          <w:iCs/>
+        </w:rPr>
+        <w:t xml:space="preserve">Q: </w:t>
       </w:r>
     </w:p>
     <w:p>
@@ -1075,13 +2262,227 @@
         <w:ind w:left="1440"/>
       </w:pPr>
       <w:r>
-        <w:t>A:</w:t>
-      </w:r>
-      <w:bookmarkStart w:id="0" w:name="_GoBack"/>
-      <w:bookmarkEnd w:id="0"/>
+        <w:t xml:space="preserve">A: As written, this outputs an error, complaining that n isn’t a constant. Hardcoding the value of 5, however, </w:t>
+      </w:r>
+      <w:r>
+        <w:t xml:space="preserve">results in it outputting an address of CCCCCCCC for </w:t>
+      </w:r>
+      <w:proofErr w:type="spellStart"/>
+      <w:r>
+        <w:t>ptr_</w:t>
+      </w:r>
+      <w:proofErr w:type="gramStart"/>
+      <w:r>
+        <w:t>array</w:t>
+      </w:r>
+      <w:proofErr w:type="spellEnd"/>
+      <w:r>
+        <w:t>[</w:t>
+      </w:r>
+      <w:proofErr w:type="gramEnd"/>
+      <w:r>
+        <w:t xml:space="preserve">0], which differs from the </w:t>
+      </w:r>
+      <w:proofErr w:type="spellStart"/>
+      <w:r>
+        <w:t>nullptr</w:t>
+      </w:r>
+      <w:proofErr w:type="spellEnd"/>
+      <w:r>
+        <w:t xml:space="preserve"> address of 00000000 observed in Section 6, so it’s not technically a </w:t>
+      </w:r>
+      <w:proofErr w:type="spellStart"/>
+      <w:r>
+        <w:t>nullptr</w:t>
+      </w:r>
+      <w:proofErr w:type="spellEnd"/>
+      <w:r>
+        <w:t>? However, it looks like a special memory address reserved for particular scenarios, and google isn’t turning up any results for what that would be, so I don’t know that I’d trust it. I’d assume the values of each array element are undefined.</w:t>
+      </w:r>
+    </w:p>
+    <w:p>
+      <w:pPr>
+        <w:pStyle w:val="ListParagraph"/>
+        <w:numPr>
+          <w:ilvl w:val="1"/>
+          <w:numId w:val="7"/>
+        </w:numPr>
+      </w:pPr>
+      <w:r>
+        <w:rPr>
+          <w:noProof/>
+        </w:rPr>
+        <w:drawing>
+          <wp:anchor distT="0" distB="0" distL="114300" distR="114300" simplePos="0" relativeHeight="251689984" behindDoc="0" locked="0" layoutInCell="1" allowOverlap="1" wp14:anchorId="19C8AB85" wp14:editId="020B2E33">
+            <wp:simplePos x="0" y="0"/>
+            <wp:positionH relativeFrom="column">
+              <wp:posOffset>2438400</wp:posOffset>
+            </wp:positionH>
+            <wp:positionV relativeFrom="paragraph">
+              <wp:posOffset>8890</wp:posOffset>
+            </wp:positionV>
+            <wp:extent cx="3781425" cy="638175"/>
+            <wp:effectExtent l="0" t="0" r="9525" b="9525"/>
+            <wp:wrapTight wrapText="bothSides">
+              <wp:wrapPolygon edited="0">
+                <wp:start x="0" y="0"/>
+                <wp:lineTo x="0" y="21278"/>
+                <wp:lineTo x="21546" y="21278"/>
+                <wp:lineTo x="21546" y="0"/>
+                <wp:lineTo x="0" y="0"/>
+              </wp:wrapPolygon>
+            </wp:wrapTight>
+            <wp:docPr id="16" name="Picture 16"/>
+            <wp:cNvGraphicFramePr>
+              <a:graphicFrameLocks xmlns:a="http://schemas.openxmlformats.org/drawingml/2006/main" noChangeAspect="1"/>
+            </wp:cNvGraphicFramePr>
+            <a:graphic xmlns:a="http://schemas.openxmlformats.org/drawingml/2006/main">
+              <a:graphicData uri="http://schemas.openxmlformats.org/drawingml/2006/picture">
+                <pic:pic xmlns:pic="http://schemas.openxmlformats.org/drawingml/2006/picture">
+                  <pic:nvPicPr>
+                    <pic:cNvPr id="1" name=""/>
+                    <pic:cNvPicPr/>
+                  </pic:nvPicPr>
+                  <pic:blipFill>
+                    <a:blip r:embed="rId25"/>
+                    <a:stretch>
+                      <a:fillRect/>
+                    </a:stretch>
+                  </pic:blipFill>
+                  <pic:spPr>
+                    <a:xfrm>
+                      <a:off x="0" y="0"/>
+                      <a:ext cx="3781425" cy="638175"/>
+                    </a:xfrm>
+                    <a:prstGeom prst="rect">
+                      <a:avLst/>
+                    </a:prstGeom>
+                  </pic:spPr>
+                </pic:pic>
+              </a:graphicData>
+            </a:graphic>
+          </wp:anchor>
+        </w:drawing>
+      </w:r>
+      <w:r>
+        <w:rPr>
+          <w:i/>
+          <w:iCs/>
+        </w:rPr>
+        <w:t xml:space="preserve">Q: </w:t>
+      </w:r>
+    </w:p>
+    <w:p>
+      <w:pPr>
+        <w:pStyle w:val="ListParagraph"/>
+        <w:ind w:left="1440"/>
+      </w:pPr>
+      <w:r>
+        <w:rPr>
+          <w:noProof/>
+        </w:rPr>
+        <w:drawing>
+          <wp:anchor distT="0" distB="0" distL="114300" distR="114300" simplePos="0" relativeHeight="251692032" behindDoc="0" locked="0" layoutInCell="1" allowOverlap="1" wp14:anchorId="7D9B11A0" wp14:editId="43F828FE">
+            <wp:simplePos x="0" y="0"/>
+            <wp:positionH relativeFrom="column">
+              <wp:posOffset>1676400</wp:posOffset>
+            </wp:positionH>
+            <wp:positionV relativeFrom="paragraph">
+              <wp:posOffset>890270</wp:posOffset>
+            </wp:positionV>
+            <wp:extent cx="4552950" cy="1019175"/>
+            <wp:effectExtent l="0" t="0" r="0" b="9525"/>
+            <wp:wrapTight wrapText="bothSides">
+              <wp:wrapPolygon edited="0">
+                <wp:start x="0" y="0"/>
+                <wp:lineTo x="0" y="21398"/>
+                <wp:lineTo x="21510" y="21398"/>
+                <wp:lineTo x="21510" y="0"/>
+                <wp:lineTo x="0" y="0"/>
+              </wp:wrapPolygon>
+            </wp:wrapTight>
+            <wp:docPr id="17" name="Picture 17"/>
+            <wp:cNvGraphicFramePr>
+              <a:graphicFrameLocks xmlns:a="http://schemas.openxmlformats.org/drawingml/2006/main" noChangeAspect="1"/>
+            </wp:cNvGraphicFramePr>
+            <a:graphic xmlns:a="http://schemas.openxmlformats.org/drawingml/2006/main">
+              <a:graphicData uri="http://schemas.openxmlformats.org/drawingml/2006/picture">
+                <pic:pic xmlns:pic="http://schemas.openxmlformats.org/drawingml/2006/picture">
+                  <pic:nvPicPr>
+                    <pic:cNvPr id="1" name=""/>
+                    <pic:cNvPicPr/>
+                  </pic:nvPicPr>
+                  <pic:blipFill>
+                    <a:blip r:embed="rId26"/>
+                    <a:stretch>
+                      <a:fillRect/>
+                    </a:stretch>
+                  </pic:blipFill>
+                  <pic:spPr>
+                    <a:xfrm>
+                      <a:off x="0" y="0"/>
+                      <a:ext cx="4552950" cy="1019175"/>
+                    </a:xfrm>
+                    <a:prstGeom prst="rect">
+                      <a:avLst/>
+                    </a:prstGeom>
+                  </pic:spPr>
+                </pic:pic>
+              </a:graphicData>
+            </a:graphic>
+          </wp:anchor>
+        </w:drawing>
+      </w:r>
+      <w:r>
+        <w:t>A: including the brackets and the asterisk dereferences the pointer, telling the compiler that you don’t want the memory address pointed to, but the value stored at that memory address</w:t>
+      </w:r>
+      <w:r>
+        <w:t>.</w:t>
+      </w:r>
+    </w:p>
+    <w:p>
+      <w:pPr>
+        <w:pStyle w:val="ListParagraph"/>
+        <w:numPr>
+          <w:ilvl w:val="1"/>
+          <w:numId w:val="7"/>
+        </w:numPr>
+      </w:pPr>
+      <w:r>
+        <w:rPr>
+          <w:i/>
+          <w:iCs/>
+        </w:rPr>
+        <w:t xml:space="preserve">Q: </w:t>
+      </w:r>
+    </w:p>
+    <w:p>
+      <w:pPr>
+        <w:pStyle w:val="ListParagraph"/>
+        <w:ind w:left="1440"/>
+      </w:pPr>
+      <w:r>
+        <w:t xml:space="preserve">A: This seems like a good habit to have as it ensures that all array elements are destroyed and the </w:t>
+      </w:r>
+      <w:proofErr w:type="gramStart"/>
+      <w:r>
+        <w:t>memory</w:t>
+      </w:r>
+      <w:proofErr w:type="gramEnd"/>
+      <w:r>
+        <w:t xml:space="preserve"> they were taking up is freed for use and not later readable by something else that shouldn’t be reading it, as it is set to </w:t>
+      </w:r>
+      <w:proofErr w:type="spellStart"/>
+      <w:r>
+        <w:t>nullptr</w:t>
+      </w:r>
+      <w:proofErr w:type="spellEnd"/>
+      <w:r>
+        <w:t>.</w:t>
+      </w:r>
     </w:p>
     <w:sectPr>
-      <w:headerReference w:type="default" r:id="rId15"/>
+      <w:headerReference w:type="default" r:id="rId27"/>
       <w:pgSz w:w="11900" w:h="16840"/>
       <w:pgMar w:top="1440" w:right="1134" w:bottom="1440" w:left="1134" w:header="709" w:footer="709" w:gutter="0"/>
       <w:cols w:space="708"/>
@@ -1153,7 +2554,7 @@
       <w:rPr>
         <w:noProof/>
       </w:rPr>
-      <w:t>18/08/19</w:t>
+      <w:t>20/08/19</w:t>
     </w:r>
     <w:r>
       <w:fldChar w:fldCharType="end"/>
@@ -2401,6 +3802,29 @@
       <w:contextualSpacing/>
     </w:pPr>
   </w:style>
+  <w:style w:type="character" w:styleId="Hyperlink">
+    <w:name w:val="Hyperlink"/>
+    <w:basedOn w:val="DefaultParagraphFont"/>
+    <w:uiPriority w:val="99"/>
+    <w:unhideWhenUsed/>
+    <w:rsid w:val="004D446C"/>
+    <w:rPr>
+      <w:color w:val="0563C1" w:themeColor="hyperlink"/>
+      <w:u w:val="single"/>
+    </w:rPr>
+  </w:style>
+  <w:style w:type="character" w:styleId="UnresolvedMention">
+    <w:name w:val="Unresolved Mention"/>
+    <w:basedOn w:val="DefaultParagraphFont"/>
+    <w:uiPriority w:val="99"/>
+    <w:semiHidden/>
+    <w:unhideWhenUsed/>
+    <w:rsid w:val="004D446C"/>
+    <w:rPr>
+      <w:color w:val="605E5C"/>
+      <w:shd w:val="clear" w:color="auto" w:fill="E1DFDD"/>
+    </w:rPr>
+  </w:style>
 </w:styles>
 </file>
 

</xml_diff>